<commit_message>
Gender start equality update
</commit_message>
<xml_diff>
--- a/Пояснительная записка.docx
+++ b/Пояснительная записка.docx
@@ -125,62 +125,39 @@
           <w:sz w:val="36"/>
           <w:szCs w:val="36"/>
         </w:rPr>
-        <w:t xml:space="preserve">Вариант </w:t>
-      </w:r>
-      <w:r>
+        <w:t>Вариант 13 (</w:t>
+      </w:r>
+      <w:r>
+        <w:rPr>
+          <w:sz w:val="36"/>
+          <w:szCs w:val="36"/>
+        </w:rPr>
+        <w:t xml:space="preserve">Задача о </w:t>
+      </w:r>
+      <w:r>
+        <w:rPr>
+          <w:sz w:val="36"/>
+          <w:szCs w:val="36"/>
+        </w:rPr>
+        <w:t>гостинице 3</w:t>
+      </w:r>
+      <w:r>
+        <w:rPr>
+          <w:sz w:val="36"/>
+          <w:szCs w:val="36"/>
+        </w:rPr>
+        <w:t xml:space="preserve"> (дамы и джентльмены))</w:t>
+      </w:r>
+    </w:p>
+    <w:p>
+      <w:pPr>
+        <w:spacing w:line="360" w:lineRule="auto"/>
+        <w:jc w:val="center"/>
         <w:rPr>
           <w:rFonts w:eastAsia="Times New Roman" w:cstheme="minorHAnsi"/>
           <w:sz w:val="36"/>
           <w:szCs w:val="36"/>
         </w:rPr>
-        <w:t>13</w:t>
-      </w:r>
-      <w:r>
-        <w:rPr>
-          <w:rFonts w:eastAsia="Times New Roman" w:cstheme="minorHAnsi"/>
-          <w:sz w:val="36"/>
-          <w:szCs w:val="36"/>
-        </w:rPr>
-        <w:t xml:space="preserve"> (</w:t>
-      </w:r>
-      <w:r>
-        <w:rPr>
-          <w:sz w:val="36"/>
-          <w:szCs w:val="36"/>
-        </w:rPr>
-        <w:t>Задача о</w:t>
-      </w:r>
-      <w:r>
-        <w:rPr>
-          <w:sz w:val="36"/>
-          <w:szCs w:val="36"/>
-        </w:rPr>
-        <w:t xml:space="preserve"> </w:t>
-      </w:r>
-      <w:r>
-        <w:rPr>
-          <w:sz w:val="36"/>
-          <w:szCs w:val="36"/>
-        </w:rPr>
-        <w:t>гостинице 3</w:t>
-      </w:r>
-      <w:r>
-        <w:rPr>
-          <w:sz w:val="36"/>
-          <w:szCs w:val="36"/>
-        </w:rPr>
-        <w:t xml:space="preserve"> (дамы и джентльмены))</w:t>
-      </w:r>
-    </w:p>
-    <w:p>
-      <w:pPr>
-        <w:spacing w:line="360" w:lineRule="auto"/>
-        <w:jc w:val="center"/>
-        <w:rPr>
-          <w:rFonts w:eastAsia="Times New Roman" w:cstheme="minorHAnsi"/>
-          <w:sz w:val="36"/>
-          <w:szCs w:val="36"/>
-        </w:rPr>
       </w:pPr>
     </w:p>
     <w:p>
@@ -295,31 +272,7 @@
           <w:sz w:val="28"/>
           <w:szCs w:val="28"/>
         </w:rPr>
-        <w:t xml:space="preserve">Выполнил: </w:t>
-      </w:r>
-      <w:r>
-        <w:rPr>
-          <w:rFonts w:eastAsia="Times New Roman" w:cstheme="minorHAnsi"/>
-          <w:sz w:val="28"/>
-          <w:szCs w:val="28"/>
-        </w:rPr>
-        <w:t xml:space="preserve">Доржиев Донир Саянович </w:t>
-      </w:r>
-      <w:r>
-        <w:rPr>
-          <w:rFonts w:eastAsia="Times New Roman" w:cstheme="minorHAnsi"/>
-          <w:sz w:val="28"/>
-          <w:szCs w:val="28"/>
-        </w:rPr>
-        <w:t>БПИ20</w:t>
-      </w:r>
-      <w:r>
-        <w:rPr>
-          <w:rFonts w:eastAsia="Times New Roman" w:cstheme="minorHAnsi"/>
-          <w:sz w:val="28"/>
-          <w:szCs w:val="28"/>
-        </w:rPr>
-        <w:t>8</w:t>
+        <w:t>Выполнил: Доржиев Донир Саянович БПИ208</w:t>
       </w:r>
     </w:p>
     <w:p>
@@ -500,63 +453,7 @@
           <w:sz w:val="24"/>
           <w:szCs w:val="24"/>
         </w:rPr>
-        <w:t xml:space="preserve">При запуске программы запрашивается количество </w:t>
-      </w:r>
-      <w:r>
-        <w:rPr>
-          <w:sz w:val="24"/>
-          <w:szCs w:val="24"/>
-        </w:rPr>
-        <w:t>дам и джентльменов</w:t>
-      </w:r>
-      <w:r>
-        <w:rPr>
-          <w:sz w:val="24"/>
-          <w:szCs w:val="24"/>
-        </w:rPr>
-        <w:t xml:space="preserve">. Пользователю необходимо ввести </w:t>
-      </w:r>
-      <w:r>
-        <w:rPr>
-          <w:sz w:val="24"/>
-          <w:szCs w:val="24"/>
-        </w:rPr>
-        <w:t xml:space="preserve">неотрицательное </w:t>
-      </w:r>
-      <w:r>
-        <w:rPr>
-          <w:sz w:val="24"/>
-          <w:szCs w:val="24"/>
-        </w:rPr>
-        <w:t>число, которое соответств</w:t>
-      </w:r>
-      <w:r>
-        <w:rPr>
-          <w:sz w:val="24"/>
-          <w:szCs w:val="24"/>
-        </w:rPr>
-        <w:t xml:space="preserve">ует </w:t>
-      </w:r>
-      <w:r>
-        <w:rPr>
-          <w:sz w:val="24"/>
-          <w:szCs w:val="24"/>
-        </w:rPr>
-        <w:t>выбранному количеству</w:t>
-      </w:r>
-      <w:r>
-        <w:rPr>
-          <w:sz w:val="24"/>
-          <w:szCs w:val="24"/>
-        </w:rPr>
-        <w:t xml:space="preserve"> дам и джентльменов</w:t>
-      </w:r>
-      <w:r>
-        <w:rPr>
-          <w:sz w:val="24"/>
-          <w:szCs w:val="24"/>
-        </w:rPr>
-        <w:t>.</w:t>
+        <w:t>При запуске программы запрашивается количество дам и джентльменов. Пользователю необходимо ввести неотрицательное число, которое соответствует выбранному количеству дам и джентльменов.</w:t>
       </w:r>
       <w:r>
         <w:rPr>
@@ -856,6 +753,13 @@
         </w:rPr>
         <w:t>Использования комнаты определяется её состоянием – целочисленный тип данных. 0 – пустая, 1 – есть дама, 2 – есть джентльмен, 3 – полностью занятая.</w:t>
       </w:r>
+      <w:r>
+        <w:rPr>
+          <w:sz w:val="24"/>
+          <w:szCs w:val="24"/>
+        </w:rPr>
+        <w:t xml:space="preserve"> Сначала все ищут одноместные номера. Затем все ищут двуместные.  </w:t>
+      </w:r>
     </w:p>
     <w:p>
       <w:pPr>
@@ -936,21 +840,7 @@
           <w:sz w:val="24"/>
           <w:szCs w:val="24"/>
         </w:rPr>
-        <w:t xml:space="preserve">- количество </w:t>
-      </w:r>
-      <w:r>
-        <w:rPr>
-          <w:sz w:val="24"/>
-          <w:szCs w:val="24"/>
-        </w:rPr>
-        <w:t>двух</w:t>
-      </w:r>
-      <w:r>
-        <w:rPr>
-          <w:sz w:val="24"/>
-          <w:szCs w:val="24"/>
-        </w:rPr>
-        <w:t xml:space="preserve">местных комнат </w:t>
+        <w:t xml:space="preserve">- количество двухместных комнат </w:t>
       </w:r>
       <w:r>
         <w:rPr>
@@ -994,7 +884,6 @@
         <w:rPr>
           <w:sz w:val="24"/>
           <w:szCs w:val="24"/>
-          <w:lang w:val="en-US"/>
         </w:rPr>
         <w:t>5</w:t>
       </w:r>
@@ -1199,9 +1088,6 @@
     <w:p>
       <w:pPr>
         <w:ind w:left="360"/>
-        <w:rPr>
-          <w:lang w:val="en-US"/>
-        </w:rPr>
       </w:pPr>
     </w:p>
     <w:sectPr>
@@ -1741,6 +1627,7 @@
   <w:style w:type="character" w:default="1" w:styleId="a0">
     <w:name w:val="Default Paragraph Font"/>
     <w:uiPriority w:val="1"/>
+    <w:semiHidden/>
     <w:unhideWhenUsed/>
   </w:style>
   <w:style w:type="table" w:default="1" w:styleId="a1">

</xml_diff>